<commit_message>
edit docxcontrol & template
</commit_message>
<xml_diff>
--- a/templates/SPM.docx
+++ b/templates/SPM.docx
@@ -372,26 +372,19 @@
         <w:rPr>
           <w:rFonts w:ascii="Arial" w:hAnsi="Arial" w:cs="Arial"/>
         </w:rPr>
-        <w:t>…………, ……</w:t>
-      </w:r>
-      <w:r>
-        <w:rPr>
-          <w:rFonts w:ascii="Arial" w:hAnsi="Arial" w:cs="Arial"/>
-          <w:lang w:val="id-ID"/>
-        </w:rPr>
-        <w:t>......</w:t>
-      </w:r>
-      <w:r>
-        <w:rPr>
-          <w:rFonts w:ascii="Arial" w:hAnsi="Arial" w:cs="Arial"/>
-        </w:rPr>
-        <w:t>…….</w:t>
-      </w:r>
-      <w:r>
-        <w:rPr>
-          <w:rFonts w:ascii="Arial" w:hAnsi="Arial" w:cs="Arial"/>
-        </w:rPr>
-        <w:t xml:space="preserve"> </w:t>
+        <w:t>#2#</w:t>
+      </w:r>
+      <w:r>
+        <w:rPr>
+          <w:rFonts w:ascii="Arial" w:hAnsi="Arial" w:cs="Arial"/>
+        </w:rPr>
+        <w:t xml:space="preserve">, </w:t>
+      </w:r>
+      <w:r>
+        <w:rPr>
+          <w:rFonts w:ascii="Arial" w:hAnsi="Arial" w:cs="Arial"/>
+        </w:rPr>
+        <w:t>#3</w:t>
       </w:r>
       <w:bookmarkStart w:id="0" w:name="_GoBack"/>
       <w:bookmarkEnd w:id="0"/>
@@ -399,7 +392,7 @@
         <w:rPr>
           <w:rFonts w:ascii="Arial" w:hAnsi="Arial" w:cs="Arial"/>
         </w:rPr>
-        <w:t>20...</w:t>
+        <w:t>#</w:t>
       </w:r>
     </w:p>
     <w:p>

</xml_diff>